<commit_message>
Edited the response to Packer.
</commit_message>
<xml_diff>
--- a/Springer_admin/Dale_Author_Editor Questionnaire_MD_MKH_BH_comments rev1.docx
+++ b/Springer_admin/Dale_Author_Editor Questionnaire_MD_MKH_BH_comments rev1.docx
@@ -3548,21 +3548,21 @@
         <w:rPr>
           <w:rFonts w:ascii="font567" w:hAnsi="font567" w:cs="font567"/>
         </w:rPr>
-        <w:t xml:space="preserve"> that are required for  economic growth. This improved understanding of "economic metabolism" should then promote superior prescriptive formulations  as we enter a new  regime of adjusting to a world of finite resources. Additionally,  new insight is given into </w:t>
+        <w:t xml:space="preserve"> that are required for  economic growth. This improved understanding of "economic metabolism" should then promote superior prescriptive formulations  as we enter a new  regime of adjusting to a world of finite resources. Additionally</w:t>
       </w:r>
       <w:proofErr w:type="gramStart"/>
       <w:r>
         <w:rPr>
           <w:rFonts w:ascii="font567" w:hAnsi="font567" w:cs="font567"/>
         </w:rPr>
-        <w:t>macro-economics</w:t>
+        <w:t>,  new</w:t>
       </w:r>
       <w:proofErr w:type="gramEnd"/>
       <w:r>
         <w:rPr>
           <w:rFonts w:ascii="font567" w:hAnsi="font567" w:cs="font567"/>
         </w:rPr>
-        <w:t>, including an alternative metric for social development.</w:t>
+        <w:t xml:space="preserve"> insight is given into macro-economics, including an alternative metric for social development.</w:t>
       </w:r>
     </w:p>
     <w:p>
@@ -3977,17 +3977,8 @@
           <w:rFonts w:ascii="Helvetica" w:hAnsi="Helvetica"/>
           <w:color w:val="000000"/>
         </w:rPr>
-        <w:t xml:space="preserve">3. Develops </w:t>
-      </w:r>
-      <w:proofErr w:type="gramStart"/>
-      <w:r>
-        <w:rPr>
-          <w:rFonts w:ascii="Helvetica" w:hAnsi="Helvetica"/>
-          <w:color w:val="000000"/>
-        </w:rPr>
-        <w:t>an i</w:t>
-      </w:r>
-      <w:proofErr w:type="gramEnd"/>
+        <w:t>3. Develops an i</w:t>
+      </w:r>
       <w:r>
         <w:rPr>
           <w:rFonts w:ascii="Helvetica" w:hAnsi="Helvetica"/>
@@ -4340,23 +4331,7 @@
           <w:rFonts w:ascii="Helvetica" w:hAnsi="Helvetica"/>
           <w:color w:val="000000"/>
         </w:rPr>
-        <w:t xml:space="preserve">s the application to different cases (not only the US) of known approaches, or to put it bluntly there is no new equation in our work - only a detailed review of the existing models within IO and then application of the </w:t>
-      </w:r>
-      <w:proofErr w:type="gramStart"/>
-      <w:r>
-        <w:rPr>
-          <w:rFonts w:ascii="Helvetica" w:hAnsi="Helvetica"/>
-          <w:color w:val="000000"/>
-        </w:rPr>
-        <w:t>ones</w:t>
-      </w:r>
-      <w:proofErr w:type="gramEnd"/>
-      <w:r>
-        <w:rPr>
-          <w:rFonts w:ascii="Helvetica" w:hAnsi="Helvetica"/>
-          <w:color w:val="000000"/>
-        </w:rPr>
-        <w:t xml:space="preserve"> we found most useful and telling plus an interpretation of the results. The goal of my work is to find out which economic sectors would be the hardest hit with peak oil / are most vulnerable to it. This is of paramount importance if you are forced into entering an adaptation process.” from Christian’s email July </w:t>
+        <w:t xml:space="preserve">s the application to different cases (not only the US) of known approaches, or to put it bluntly there is no new equation in our work - only a detailed review of the existing models within IO and then application of the ones we found most useful and telling plus an interpretation of the results. The goal of my work is to find out which economic sectors would be the hardest hit with peak oil / are most vulnerable to it. This is of paramount importance if you are forced into entering an adaptation process.” from Christian’s email July </w:t>
       </w:r>
       <w:r>
         <w:rPr>
@@ -4647,31 +4622,38 @@
           <w:rFonts w:ascii="Helvetica" w:hAnsi="Helvetica"/>
           <w:color w:val="000000"/>
         </w:rPr>
-        <w:t xml:space="preserve">As discussed previously, our book extends the I-O techniques found in the literature. We explicitly incorporate first-principles of Thermodynamics into the revisions of the I-O accounting equations to allow embodied energy to accumulate and depreciate in each sector of the economy.  This enhancement to the I-O methodology is necessary to explore the effect on economic development as significant transitions in energy </w:t>
-      </w:r>
-      <w:r>
-        <w:rPr>
-          <w:rFonts w:ascii="Helvetica" w:hAnsi="Helvetica"/>
-          <w:color w:val="000000"/>
-        </w:rPr>
-        <w:t>inputs and technology occur.  </w:t>
-      </w:r>
-      <w:r>
-        <w:rPr>
-          <w:rFonts w:ascii="Helvetica" w:hAnsi="Helvetica"/>
-          <w:color w:val="000000"/>
-        </w:rPr>
-        <w:t>To our knowledge, this is the first appearance in the literature of a systematic, detailed, and mathematically rigorous derivation of embodied energy accounting equations based upon the laws of thermodynamics.</w:t>
-      </w:r>
-      <w:r>
-        <w:rPr>
-          <w:rFonts w:ascii="Helvetica" w:hAnsi="Helvetica"/>
-          <w:color w:val="000000"/>
-        </w:rPr>
-        <w:t xml:space="preserve"> </w:t>
+        <w:t>As discussed previously, our book extends the I-O techniques found in the literature. We explicitly incorporate the First and Second Laws of Thermodynamics into the revisions of the I-O accounting equations to allow embodied energy to accumulate and depreciate in each sector of the economy.  This enhancement to the I-O methodology is necessary to e</w:t>
       </w:r>
       <w:bookmarkStart w:id="4" w:name="_GoBack"/>
       <w:bookmarkEnd w:id="4"/>
+      <w:r>
+        <w:rPr>
+          <w:rFonts w:ascii="Helvetica" w:hAnsi="Helvetica"/>
+          <w:color w:val="000000"/>
+        </w:rPr>
+        <w:t>xplore the effect on economic development as significant transitions in energy inputs and technology occur.</w:t>
+      </w:r>
+      <w:r>
+        <w:rPr>
+          <w:rFonts w:ascii="Helvetica" w:hAnsi="Helvetica"/>
+          <w:color w:val="000000"/>
+        </w:rPr>
+        <w:t> </w:t>
+      </w:r>
+      <w:r>
+        <w:rPr>
+          <w:rFonts w:ascii="Helvetica" w:hAnsi="Helvetica"/>
+          <w:color w:val="000000"/>
+        </w:rPr>
+        <w:t>To our knowledge, this is the first appearance in the literature of a systematic, detailed, and mathematically rigorous derivation of embodied energy accounting equations based upon the laws of thermodynamics.</w:t>
+      </w:r>
+      <w:r>
+        <w:rPr>
+          <w:rFonts w:ascii="Helvetica" w:hAnsi="Helvetica"/>
+          <w:color w:val="000000"/>
+        </w:rPr>
+        <w:t xml:space="preserve"> </w:t>
+      </w:r>
     </w:p>
     <w:p>
       <w:pPr>

</xml_diff>

<commit_message>
Changed to "explicitly incorporate".
</commit_message>
<xml_diff>
--- a/Springer_admin/Dale_Author_Editor Questionnaire_MD_MKH_BH_comments rev1.docx
+++ b/Springer_admin/Dale_Author_Editor Questionnaire_MD_MKH_BH_comments rev1.docx
@@ -4615,14 +4615,21 @@
           <w:rFonts w:ascii="Helvetica" w:hAnsi="Helvetica"/>
           <w:color w:val="000000"/>
         </w:rPr>
-        <w:t xml:space="preserve">&gt; </w:t>
-      </w:r>
-      <w:r>
-        <w:rPr>
-          <w:rFonts w:ascii="Helvetica" w:hAnsi="Helvetica"/>
-          <w:color w:val="000000"/>
-        </w:rPr>
-        <w:t>As discussed previously, our book extends the I-O techniques found in the literature. We explicitly incorporate the First and Second Laws of Thermodynamics into the revisions of the I-O accounting equations to allow embodied energy to accumulate and depreciate in each sector of the economy.  This enhancement to the I-O methodology is necessary to e</w:t>
+        <w:t xml:space="preserve">As discussed previously, our book extends the I-O techniques found in the literature by </w:t>
+      </w:r>
+      <w:r>
+        <w:rPr>
+          <w:rFonts w:ascii="Helvetica" w:hAnsi="Helvetica"/>
+          <w:color w:val="000000"/>
+        </w:rPr>
+        <w:t>We explicitly incorporate</w:t>
+      </w:r>
+      <w:r>
+        <w:rPr>
+          <w:rFonts w:ascii="Helvetica" w:hAnsi="Helvetica"/>
+          <w:color w:val="000000"/>
+        </w:rPr>
+        <w:t xml:space="preserve"> </w:t>
       </w:r>
       <w:bookmarkStart w:id="4" w:name="_GoBack"/>
       <w:bookmarkEnd w:id="4"/>
@@ -4631,14 +4638,14 @@
           <w:rFonts w:ascii="Helvetica" w:hAnsi="Helvetica"/>
           <w:color w:val="000000"/>
         </w:rPr>
-        <w:t>xplore the effect on economic development as significant transitions in energy inputs and technology occur.</w:t>
-      </w:r>
-      <w:r>
-        <w:rPr>
-          <w:rFonts w:ascii="Helvetica" w:hAnsi="Helvetica"/>
-          <w:color w:val="000000"/>
-        </w:rPr>
-        <w:t> </w:t>
+        <w:t>first-principles of Thermodynamics to derive I-O accounting equations that allow accumulation and depreciation of embodied energy in sectors of the economy.  This enhancement to the I-O methodology is necessary to address questions of economic development and energy transitions.</w:t>
+      </w:r>
+      <w:r>
+        <w:rPr>
+          <w:rFonts w:ascii="Helvetica" w:hAnsi="Helvetica"/>
+          <w:color w:val="000000"/>
+        </w:rPr>
+        <w:t xml:space="preserve"> </w:t>
       </w:r>
       <w:r>
         <w:rPr>
@@ -5239,6 +5246,7 @@
           <w:rFonts w:ascii="Helvetica" w:hAnsi="Helvetica"/>
           <w:color w:val="000000"/>
         </w:rPr>
+        <w:lastRenderedPageBreak/>
         <w:t xml:space="preserve">Date:                      Completed by: </w:t>
       </w:r>
     </w:p>

</xml_diff>